<commit_message>
Documentacion de Proyecto finalizada
</commit_message>
<xml_diff>
--- a/Documentacion/de Proyecto/Plan de Gestión de Riesgos Sigma v2.1.docx
+++ b/Documentacion/de Proyecto/Plan de Gestión de Riesgos Sigma v2.1.docx
@@ -3400,17 +3400,7 @@
                 <w:color w:val="000000"/>
                 <w:lang w:eastAsia="es-AR"/>
               </w:rPr>
-              <w:t>b</w:t>
-            </w:r>
-            <w:bookmarkStart w:id="2" w:name="_GoBack"/>
-            <w:bookmarkEnd w:id="2"/>
-            <w:r>
-              <w:rPr>
-                <w:rFonts w:ascii="Calibri" w:eastAsia="Times New Roman" w:hAnsi="Calibri" w:cs="Times New Roman"/>
-                <w:color w:val="000000"/>
-                <w:lang w:eastAsia="es-AR"/>
-              </w:rPr>
-              <w:t>.</w:t>
+              <w:t>b.</w:t>
             </w:r>
           </w:p>
         </w:tc>
@@ -7800,7 +7790,7 @@
           <w:rFonts w:ascii="Calibri" w:hAnsi="Calibri"/>
         </w:rPr>
       </w:pPr>
-      <w:bookmarkStart w:id="3" w:name="_Toc394853453"/>
+      <w:bookmarkStart w:id="2" w:name="_Toc394853453"/>
       <w:r>
         <w:rPr>
           <w:rFonts w:ascii="Calibri" w:hAnsi="Calibri"/>
@@ -7814,7 +7804,7 @@
         </w:rPr>
         <w:t>Riesgos</w:t>
       </w:r>
-      <w:bookmarkEnd w:id="3"/>
+      <w:bookmarkEnd w:id="2"/>
     </w:p>
     <w:p>
       <w:pPr>
@@ -7830,14 +7820,14 @@
           <w:rFonts w:ascii="Calibri" w:hAnsi="Calibri"/>
         </w:rPr>
       </w:pPr>
-      <w:bookmarkStart w:id="4" w:name="_Toc394853454"/>
+      <w:bookmarkStart w:id="3" w:name="_Toc394853454"/>
       <w:r>
         <w:rPr>
           <w:rFonts w:ascii="Calibri" w:hAnsi="Calibri"/>
         </w:rPr>
         <w:t>Exposición Baja</w:t>
       </w:r>
-      <w:bookmarkEnd w:id="4"/>
+      <w:bookmarkEnd w:id="3"/>
     </w:p>
     <w:p>
       <w:pPr>
@@ -7866,14 +7856,14 @@
           <w:rFonts w:ascii="Calibri" w:hAnsi="Calibri"/>
         </w:rPr>
       </w:pPr>
-      <w:bookmarkStart w:id="5" w:name="_Toc394853455"/>
+      <w:bookmarkStart w:id="4" w:name="_Toc394853455"/>
       <w:r>
         <w:rPr>
           <w:rFonts w:ascii="Calibri" w:hAnsi="Calibri"/>
         </w:rPr>
         <w:t>Exposición Media</w:t>
       </w:r>
-      <w:bookmarkEnd w:id="5"/>
+      <w:bookmarkEnd w:id="4"/>
     </w:p>
     <w:p>
       <w:pPr>
@@ -8378,14 +8368,14 @@
           <w:rFonts w:ascii="Calibri" w:hAnsi="Calibri"/>
         </w:rPr>
       </w:pPr>
-      <w:bookmarkStart w:id="6" w:name="_Toc394853456"/>
+      <w:bookmarkStart w:id="5" w:name="_Toc394853456"/>
       <w:r>
         <w:rPr>
           <w:rFonts w:ascii="Calibri" w:hAnsi="Calibri"/>
         </w:rPr>
         <w:t>Exposición Alta</w:t>
       </w:r>
-      <w:bookmarkEnd w:id="6"/>
+      <w:bookmarkEnd w:id="5"/>
     </w:p>
     <w:p>
       <w:pPr>
@@ -8611,7 +8601,7 @@
           <w:rFonts w:ascii="Calibri" w:hAnsi="Calibri"/>
         </w:rPr>
       </w:pPr>
-      <w:bookmarkStart w:id="7" w:name="_Toc394853457"/>
+      <w:bookmarkStart w:id="6" w:name="_Toc394853457"/>
       <w:r>
         <w:rPr>
           <w:rFonts w:ascii="Calibri" w:hAnsi="Calibri"/>
@@ -8619,7 +8609,7 @@
         <w:lastRenderedPageBreak/>
         <w:t>Plan de Contingencia</w:t>
       </w:r>
-      <w:bookmarkEnd w:id="7"/>
+      <w:bookmarkEnd w:id="6"/>
     </w:p>
     <w:p>
       <w:pPr>
@@ -8635,14 +8625,14 @@
           <w:rFonts w:ascii="Calibri" w:hAnsi="Calibri"/>
         </w:rPr>
       </w:pPr>
-      <w:bookmarkStart w:id="8" w:name="_Toc394853458"/>
+      <w:bookmarkStart w:id="7" w:name="_Toc394853458"/>
       <w:r>
         <w:rPr>
           <w:rFonts w:ascii="Calibri" w:hAnsi="Calibri"/>
         </w:rPr>
         <w:t>Exposición Media</w:t>
       </w:r>
-      <w:bookmarkEnd w:id="8"/>
+      <w:bookmarkEnd w:id="7"/>
     </w:p>
     <w:p>
       <w:pPr>
@@ -8901,14 +8891,14 @@
           <w:rFonts w:ascii="Calibri" w:hAnsi="Calibri"/>
         </w:rPr>
       </w:pPr>
-      <w:bookmarkStart w:id="9" w:name="_Toc394853459"/>
+      <w:bookmarkStart w:id="8" w:name="_Toc394853459"/>
       <w:r>
         <w:rPr>
           <w:rFonts w:ascii="Calibri" w:hAnsi="Calibri"/>
         </w:rPr>
         <w:t>Exposición Alta</w:t>
       </w:r>
-      <w:bookmarkEnd w:id="9"/>
+      <w:bookmarkEnd w:id="8"/>
     </w:p>
     <w:p>
       <w:pPr>
@@ -9037,52 +9027,12 @@
         <w:rPr>
           <w:rFonts w:ascii="Calibri" w:hAnsi="Calibri" w:cs="Arial"/>
         </w:rPr>
-        <w:t>Mitigar: En casos en que el proyecto se vea con una desviación mayor a 3 meses, en</w:t>
-      </w:r>
-      <w:r>
-        <w:rPr>
-          <w:rFonts w:ascii="Calibri" w:hAnsi="Calibri" w:cs="Arial"/>
-        </w:rPr>
-        <w:t xml:space="preserve"> </w:t>
-      </w:r>
-      <w:r>
-        <w:rPr>
-          <w:rFonts w:ascii="Calibri" w:hAnsi="Calibri" w:cs="Arial"/>
-        </w:rPr>
-        <w:t>relación con el calendario planificado, se evaluará la posibilidad de sumar horas de trabajo</w:t>
-      </w:r>
-      <w:r>
-        <w:rPr>
-          <w:rFonts w:ascii="Calibri" w:hAnsi="Calibri" w:cs="Arial"/>
-        </w:rPr>
-        <w:t xml:space="preserve"> </w:t>
-      </w:r>
-      <w:r>
-        <w:rPr>
-          <w:rFonts w:ascii="Calibri" w:hAnsi="Calibri" w:cs="Arial"/>
-        </w:rPr>
-        <w:t>por miembro de equipo, además se planteará la situación a los asesores para negociar la</w:t>
-      </w:r>
-      <w:r>
-        <w:rPr>
-          <w:rFonts w:ascii="Calibri" w:hAnsi="Calibri" w:cs="Arial"/>
-        </w:rPr>
-        <w:t xml:space="preserve"> </w:t>
-      </w:r>
-      <w:r>
-        <w:rPr>
-          <w:rFonts w:ascii="Calibri" w:hAnsi="Calibri" w:cs="Arial"/>
-        </w:rPr>
-        <w:t>funcionalidad del producto final.</w:t>
+        <w:t>Mitigar: En casos en que el proyecto se vea con una desviación mayor a 3 meses, en relación con el calendario planificado, se evaluará la posibilidad de sumar horas de trabajo por miembro de equipo, además se planteará la situación a los asesores para negociar la funcionalidad del producto final.</w:t>
       </w:r>
     </w:p>
     <w:p>
       <w:pPr>
         <w:pStyle w:val="Prrafodelista"/>
-        <w:numPr>
-          <w:ilvl w:val="0"/>
-          <w:numId w:val="16"/>
-        </w:numPr>
         <w:autoSpaceDE w:val="0"/>
         <w:autoSpaceDN w:val="0"/>
         <w:adjustRightInd w:val="0"/>
@@ -9092,6 +9042,8 @@
           <w:b/>
         </w:rPr>
       </w:pPr>
+      <w:bookmarkStart w:id="9" w:name="_GoBack"/>
+      <w:bookmarkEnd w:id="9"/>
     </w:p>
     <w:p>
       <w:pPr>
@@ -9438,7 +9390,7 @@
             <w:noProof/>
             <w:lang w:val="es-ES"/>
           </w:rPr>
-          <w:t>4</w:t>
+          <w:t>7</w:t>
         </w:r>
         <w:r>
           <w:fldChar w:fldCharType="end"/>
@@ -12407,7 +12359,7 @@
 </file>
 
 <file path=customXml/itemProps1.xml><?xml version="1.0" encoding="utf-8"?>
-<ds:datastoreItem xmlns:ds="http://schemas.openxmlformats.org/officeDocument/2006/customXml" ds:itemID="{9B1357BB-B1B2-4FFF-A735-6D3257128507}">
+<ds:datastoreItem xmlns:ds="http://schemas.openxmlformats.org/officeDocument/2006/customXml" ds:itemID="{E16E8032-9239-465A-905B-B26CB9FC0E95}">
   <ds:schemaRefs>
     <ds:schemaRef ds:uri="http://schemas.openxmlformats.org/officeDocument/2006/bibliography"/>
   </ds:schemaRefs>

</xml_diff>